<commit_message>
Minor revisions and project stuff
</commit_message>
<xml_diff>
--- a/Docs/Specifications Document.docx
+++ b/Docs/Specifications Document.docx
@@ -362,6 +362,66 @@
     </w:p>
     <w:p>
       <w:pPr>
+        <w:pStyle w:val="ListParagraph"/>
+        <w:numPr>
+          <w:ilvl w:val="0"/>
+          <w:numId w:val="1"/>
+        </w:numPr>
+      </w:pPr>
+      <w:r>
+        <w:t>LED Display</w:t>
+      </w:r>
+    </w:p>
+    <w:p>
+      <w:pPr>
+        <w:pStyle w:val="ListParagraph"/>
+        <w:numPr>
+          <w:ilvl w:val="1"/>
+          <w:numId w:val="1"/>
+        </w:numPr>
+      </w:pPr>
+      <w:r>
+        <w:t xml:space="preserve">The chosen LEDs for the display come in a </w:t>
+      </w:r>
+      <w:proofErr w:type="spellStart"/>
+      <w:r>
+        <w:t>cutable</w:t>
+      </w:r>
+      <w:proofErr w:type="spellEnd"/>
+      <w:r>
+        <w:t xml:space="preserve"> strip, with 3 LEDs per </w:t>
+      </w:r>
+      <w:proofErr w:type="spellStart"/>
+      <w:r>
+        <w:t>cutable</w:t>
+      </w:r>
+      <w:proofErr w:type="spellEnd"/>
+      <w:r>
+        <w:t xml:space="preserve"> segment.  Each group draws 14.3mA at 12V. These LEDs are current limited by resistors. Using 2 groups per segment, each segment will draw approximately 28.6mA per segment. A display with 13 digits will </w:t>
+      </w:r>
+      <w:r>
+        <w:t>draw a maximum of 371mA per source channel (each source channel has 13 possible drains), and 200mA per drain channel (each drain has 7 possible sources</w:t>
+      </w:r>
+      <w:proofErr w:type="gramStart"/>
+      <w:r>
+        <w:t>) .</w:t>
+      </w:r>
+      <w:proofErr w:type="gramEnd"/>
+      <w:r>
+        <w:t xml:space="preserve"> That’s an average of 53mA per source (multiplexed for 13 digits) and 15mA per drain (multiplexed for 7 segments) for this configuration. The maximum average total current for the fully lit display is 371mA. The design allows for larger power suppl</w:t>
+      </w:r>
+      <w:r>
+        <w:t xml:space="preserve">y, up to 24 </w:t>
+      </w:r>
+      <w:r>
+        <w:t>volts</w:t>
+      </w:r>
+      <w:r>
+        <w:t>, in case multiplexing results in too dim of a display.</w:t>
+      </w:r>
+    </w:p>
+    <w:p>
+      <w:pPr>
         <w:pStyle w:val="Heading1"/>
       </w:pPr>
       <w:r>
@@ -584,6 +644,7 @@
         </w:numPr>
       </w:pPr>
       <w:r>
+        <w:lastRenderedPageBreak/>
         <w:t>The main assembly will present as a flat piece and will require legs to be free standing. The unit will stand ‘easel’ style.</w:t>
       </w:r>
     </w:p>
@@ -619,6 +680,7 @@
         <w:t>TBD</w:t>
       </w:r>
     </w:p>
+    <w:p/>
     <w:sectPr>
       <w:pgSz w:w="12240" w:h="15840"/>
       <w:pgMar w:top="1440" w:right="1440" w:bottom="1440" w:left="1440" w:header="720" w:footer="720" w:gutter="0"/>

</xml_diff>